<commit_message>
Fehler bei den Namen behoben
Ein Fehler bei der Namensauflistung im CRS wurde behoben
</commit_message>
<xml_diff>
--- a/PROJECT/TINF18C_CRS_Profinet_Team_2_0v1.docx
+++ b/PROJECT/TINF18C_CRS_Profinet_Team_2_0v1.docx
@@ -360,6 +360,7 @@
         <w:spacing w:before="0" w:after="0" w:line="276" w:lineRule="auto"/>
         <w:rPr>
           <w:rFonts w:cs="Times New Roman"/>
+          <w:color w:val="auto"/>
         </w:rPr>
       </w:pPr>
     </w:p>
@@ -368,16 +369,20 @@
         <w:pStyle w:val="Beschriftung"/>
         <w:spacing w:before="0" w:after="0" w:line="276" w:lineRule="auto"/>
         <w:rPr>
-          <w:rStyle w:val="Erluterungen"/>
-          <w:i/>
+          <w:rFonts w:ascii="Calibri" w:hAnsi="Calibri" w:eastAsia="Calibri" w:cs="Calibri"/>
+          <w:i w:val="1"/>
+          <w:iCs w:val="1"/>
+          <w:noProof w:val="0"/>
           <w:color w:val="auto"/>
           <w:sz w:val="22"/>
           <w:szCs w:val="22"/>
+          <w:lang w:val="de-DE"/>
         </w:rPr>
       </w:pPr>
       <w:r>
         <w:rPr>
           <w:rFonts w:cs="Times New Roman"/>
+          <w:color w:val="auto"/>
         </w:rPr>
         <w:t xml:space="preserve">Supplier: </w:t>
       </w:r>
@@ -389,10 +394,80 @@
           <w:rFonts w:cs="Times New Roman"/>
           <w:i w:val="0"/>
           <w:iCs w:val="0"/>
+          <w:color w:val="auto"/>
           <w:sz w:val="22"/>
           <w:szCs w:val="22"/>
         </w:rPr>
-        <w:t>Team 2 (Jannik Schwarz, Name2, Name3, Name4, Name5)</w:t>
+        <w:t xml:space="preserve">Team 2 </w:t>
+      </w:r>
+      <w:r>
+        <w:rPr>
+          <w:rFonts w:ascii="Calibri" w:hAnsi="Calibri" w:eastAsia="Calibri" w:cs="Calibri"/>
+          <w:i w:val="1"/>
+          <w:iCs w:val="1"/>
+          <w:noProof w:val="0"/>
+          <w:color w:val="auto"/>
+          <w:sz w:val="22"/>
+          <w:szCs w:val="22"/>
+          <w:lang w:val="de-DE"/>
+        </w:rPr>
+        <w:t xml:space="preserve">(Jannik Schwarz, Sinan </w:t>
+      </w:r>
+      <w:proofErr w:type="spellStart"/>
+      <w:r>
+        <w:rPr>
+          <w:rFonts w:ascii="Calibri" w:hAnsi="Calibri" w:eastAsia="Calibri" w:cs="Calibri"/>
+          <w:i w:val="1"/>
+          <w:iCs w:val="1"/>
+          <w:noProof w:val="0"/>
+          <w:color w:val="auto"/>
+          <w:sz w:val="22"/>
+          <w:szCs w:val="22"/>
+          <w:lang w:val="de-DE"/>
+        </w:rPr>
+        <w:t>Yurttadur</w:t>
+      </w:r>
+      <w:proofErr w:type="spellEnd"/>
+      <w:r>
+        <w:rPr>
+          <w:rFonts w:ascii="Calibri" w:hAnsi="Calibri" w:eastAsia="Calibri" w:cs="Calibri"/>
+          <w:i w:val="1"/>
+          <w:iCs w:val="1"/>
+          <w:noProof w:val="0"/>
+          <w:color w:val="auto"/>
+          <w:sz w:val="22"/>
+          <w:szCs w:val="22"/>
+          <w:lang w:val="de-DE"/>
+        </w:rPr>
+        <w:t xml:space="preserve">, Noah </w:t>
+      </w:r>
+      <w:proofErr w:type="spellStart"/>
+      <w:r>
+        <w:rPr>
+          <w:rFonts w:ascii="Calibri" w:hAnsi="Calibri" w:eastAsia="Calibri" w:cs="Calibri"/>
+          <w:i w:val="1"/>
+          <w:iCs w:val="1"/>
+          <w:noProof w:val="0"/>
+          <w:color w:val="auto"/>
+          <w:sz w:val="22"/>
+          <w:szCs w:val="22"/>
+          <w:lang w:val="de-DE"/>
+        </w:rPr>
+        <w:t>Broß</w:t>
+      </w:r>
+      <w:proofErr w:type="spellEnd"/>
+      <w:r>
+        <w:rPr>
+          <w:rFonts w:ascii="Calibri" w:hAnsi="Calibri" w:eastAsia="Calibri" w:cs="Calibri"/>
+          <w:i w:val="1"/>
+          <w:iCs w:val="1"/>
+          <w:noProof w:val="0"/>
+          <w:color w:val="auto"/>
+          <w:sz w:val="22"/>
+          <w:szCs w:val="22"/>
+          <w:lang w:val="de-DE"/>
+        </w:rPr>
+        <w:t>, Marvin Sonntag, Nicholas Breuninger, Rene Scholz)</w:t>
       </w:r>
     </w:p>
     <w:p>

</xml_diff>